<commit_message>
Thesis Introduction, State of the Art
</commit_message>
<xml_diff>
--- a/01_Documentation/State of the art.docx
+++ b/01_Documentation/State of the art.docx
@@ -93,401 +93,42 @@
         <w:t xml:space="preserve"> studio</w:t>
       </w:r>
     </w:p>
-    <w:p>
-      <w:r>
-        <w:br w:type="page"/>
-      </w:r>
-    </w:p>
-    <w:p>
-      <w:pPr>
-        <w:pStyle w:val="HTMLVorformatiert"/>
-      </w:pPr>
-      <w:r>
-        <w:lastRenderedPageBreak/>
-        <w:t xml:space="preserve">Paper 1: </w:t>
-      </w:r>
-    </w:p>
-    <w:p>
-      <w:pPr>
-        <w:pStyle w:val="HTMLVorformatiert"/>
-        <w:rPr>
-          <w:color w:val="000000"/>
-        </w:rPr>
-      </w:pPr>
-      <w:r>
-        <w:rPr>
-          <w:color w:val="000000"/>
-        </w:rPr>
-        <w:t>@</w:t>
-      </w:r>
-      <w:proofErr w:type="spellStart"/>
-      <w:r>
-        <w:rPr>
-          <w:color w:val="000000"/>
-        </w:rPr>
-        <w:t>inproceedings</w:t>
-      </w:r>
-      <w:proofErr w:type="spellEnd"/>
-      <w:r>
-        <w:rPr>
-          <w:color w:val="000000"/>
-        </w:rPr>
-        <w:t>{janin1993calibration,</w:t>
-      </w:r>
-    </w:p>
-    <w:p>
-      <w:pPr>
-        <w:tabs>
-          <w:tab w:val="left" w:pos="916"/>
-          <w:tab w:val="left" w:pos="1832"/>
-          <w:tab w:val="left" w:pos="2748"/>
-          <w:tab w:val="left" w:pos="3664"/>
-          <w:tab w:val="left" w:pos="4580"/>
-          <w:tab w:val="left" w:pos="5496"/>
-          <w:tab w:val="left" w:pos="6412"/>
-          <w:tab w:val="left" w:pos="7328"/>
-          <w:tab w:val="left" w:pos="8244"/>
-          <w:tab w:val="left" w:pos="9160"/>
-          <w:tab w:val="left" w:pos="10076"/>
-          <w:tab w:val="left" w:pos="10992"/>
-          <w:tab w:val="left" w:pos="11908"/>
-          <w:tab w:val="left" w:pos="12824"/>
-          <w:tab w:val="left" w:pos="13740"/>
-          <w:tab w:val="left" w:pos="14656"/>
-        </w:tabs>
-        <w:spacing w:after="0" w:line="240" w:lineRule="auto"/>
-        <w:rPr>
-          <w:rFonts w:ascii="Courier New" w:eastAsia="Times New Roman" w:hAnsi="Courier New" w:cs="Courier New"/>
-          <w:color w:val="000000"/>
-          <w:sz w:val="20"/>
-          <w:szCs w:val="20"/>
-          <w:lang w:eastAsia="en-GB"/>
-        </w:rPr>
-      </w:pPr>
-      <w:r>
-        <w:rPr>
-          <w:rFonts w:ascii="Courier New" w:eastAsia="Times New Roman" w:hAnsi="Courier New" w:cs="Courier New"/>
-          <w:color w:val="000000"/>
-          <w:sz w:val="20"/>
-          <w:szCs w:val="20"/>
-          <w:lang w:eastAsia="en-GB"/>
-        </w:rPr>
-        <w:t xml:space="preserve">  title={Calibration of head-mounted displays for augmented reality applications},</w:t>
-      </w:r>
-    </w:p>
-    <w:p>
-      <w:pPr>
-        <w:tabs>
-          <w:tab w:val="left" w:pos="916"/>
-          <w:tab w:val="left" w:pos="1832"/>
-          <w:tab w:val="left" w:pos="2748"/>
-          <w:tab w:val="left" w:pos="3664"/>
-          <w:tab w:val="left" w:pos="4580"/>
-          <w:tab w:val="left" w:pos="5496"/>
-          <w:tab w:val="left" w:pos="6412"/>
-          <w:tab w:val="left" w:pos="7328"/>
-          <w:tab w:val="left" w:pos="8244"/>
-          <w:tab w:val="left" w:pos="9160"/>
-          <w:tab w:val="left" w:pos="10076"/>
-          <w:tab w:val="left" w:pos="10992"/>
-          <w:tab w:val="left" w:pos="11908"/>
-          <w:tab w:val="left" w:pos="12824"/>
-          <w:tab w:val="left" w:pos="13740"/>
-          <w:tab w:val="left" w:pos="14656"/>
-        </w:tabs>
-        <w:spacing w:after="0" w:line="240" w:lineRule="auto"/>
-        <w:rPr>
-          <w:rFonts w:ascii="Courier New" w:eastAsia="Times New Roman" w:hAnsi="Courier New" w:cs="Courier New"/>
-          <w:color w:val="000000"/>
-          <w:sz w:val="20"/>
-          <w:szCs w:val="20"/>
-          <w:lang w:eastAsia="en-GB"/>
-        </w:rPr>
-      </w:pPr>
-      <w:r>
-        <w:rPr>
-          <w:rFonts w:ascii="Courier New" w:eastAsia="Times New Roman" w:hAnsi="Courier New" w:cs="Courier New"/>
-          <w:color w:val="000000"/>
-          <w:sz w:val="20"/>
-          <w:szCs w:val="20"/>
-          <w:lang w:eastAsia="en-GB"/>
-        </w:rPr>
-        <w:t xml:space="preserve">  author={</w:t>
-      </w:r>
-      <w:proofErr w:type="spellStart"/>
-      <w:r>
-        <w:rPr>
-          <w:rFonts w:ascii="Courier New" w:eastAsia="Times New Roman" w:hAnsi="Courier New" w:cs="Courier New"/>
-          <w:color w:val="000000"/>
-          <w:sz w:val="20"/>
-          <w:szCs w:val="20"/>
-          <w:lang w:eastAsia="en-GB"/>
-        </w:rPr>
-        <w:t>Janin</w:t>
-      </w:r>
-      <w:proofErr w:type="spellEnd"/>
-      <w:r>
-        <w:rPr>
-          <w:rFonts w:ascii="Courier New" w:eastAsia="Times New Roman" w:hAnsi="Courier New" w:cs="Courier New"/>
-          <w:color w:val="000000"/>
-          <w:sz w:val="20"/>
-          <w:szCs w:val="20"/>
-          <w:lang w:eastAsia="en-GB"/>
-        </w:rPr>
-        <w:t xml:space="preserve">, Adam L and Mizell, David W and </w:t>
-      </w:r>
-      <w:proofErr w:type="spellStart"/>
-      <w:r>
-        <w:rPr>
-          <w:rFonts w:ascii="Courier New" w:eastAsia="Times New Roman" w:hAnsi="Courier New" w:cs="Courier New"/>
-          <w:color w:val="000000"/>
-          <w:sz w:val="20"/>
-          <w:szCs w:val="20"/>
-          <w:lang w:eastAsia="en-GB"/>
-        </w:rPr>
-        <w:t>Caudell</w:t>
-      </w:r>
-      <w:proofErr w:type="spellEnd"/>
-      <w:r>
-        <w:rPr>
-          <w:rFonts w:ascii="Courier New" w:eastAsia="Times New Roman" w:hAnsi="Courier New" w:cs="Courier New"/>
-          <w:color w:val="000000"/>
-          <w:sz w:val="20"/>
-          <w:szCs w:val="20"/>
-          <w:lang w:eastAsia="en-GB"/>
-        </w:rPr>
-        <w:t>, Thomas P},</w:t>
-      </w:r>
-    </w:p>
-    <w:p>
-      <w:pPr>
-        <w:tabs>
-          <w:tab w:val="left" w:pos="916"/>
-          <w:tab w:val="left" w:pos="1832"/>
-          <w:tab w:val="left" w:pos="2748"/>
-          <w:tab w:val="left" w:pos="3664"/>
-          <w:tab w:val="left" w:pos="4580"/>
-          <w:tab w:val="left" w:pos="5496"/>
-          <w:tab w:val="left" w:pos="6412"/>
-          <w:tab w:val="left" w:pos="7328"/>
-          <w:tab w:val="left" w:pos="8244"/>
-          <w:tab w:val="left" w:pos="9160"/>
-          <w:tab w:val="left" w:pos="10076"/>
-          <w:tab w:val="left" w:pos="10992"/>
-          <w:tab w:val="left" w:pos="11908"/>
-          <w:tab w:val="left" w:pos="12824"/>
-          <w:tab w:val="left" w:pos="13740"/>
-          <w:tab w:val="left" w:pos="14656"/>
-        </w:tabs>
-        <w:spacing w:after="0" w:line="240" w:lineRule="auto"/>
-        <w:rPr>
-          <w:rFonts w:ascii="Courier New" w:eastAsia="Times New Roman" w:hAnsi="Courier New" w:cs="Courier New"/>
-          <w:color w:val="000000"/>
-          <w:sz w:val="20"/>
-          <w:szCs w:val="20"/>
-          <w:lang w:eastAsia="en-GB"/>
-        </w:rPr>
-      </w:pPr>
-      <w:r>
-        <w:rPr>
-          <w:rFonts w:ascii="Courier New" w:eastAsia="Times New Roman" w:hAnsi="Courier New" w:cs="Courier New"/>
-          <w:color w:val="000000"/>
-          <w:sz w:val="20"/>
-          <w:szCs w:val="20"/>
-          <w:lang w:eastAsia="en-GB"/>
-        </w:rPr>
-        <w:t xml:space="preserve">  </w:t>
-      </w:r>
-      <w:proofErr w:type="spellStart"/>
-      <w:r>
-        <w:rPr>
-          <w:rFonts w:ascii="Courier New" w:eastAsia="Times New Roman" w:hAnsi="Courier New" w:cs="Courier New"/>
-          <w:color w:val="000000"/>
-          <w:sz w:val="20"/>
-          <w:szCs w:val="20"/>
-          <w:lang w:eastAsia="en-GB"/>
-        </w:rPr>
-        <w:t>booktitle</w:t>
-      </w:r>
-      <w:proofErr w:type="spellEnd"/>
-      <w:r>
-        <w:rPr>
-          <w:rFonts w:ascii="Courier New" w:eastAsia="Times New Roman" w:hAnsi="Courier New" w:cs="Courier New"/>
-          <w:color w:val="000000"/>
-          <w:sz w:val="20"/>
-          <w:szCs w:val="20"/>
-          <w:lang w:eastAsia="en-GB"/>
-        </w:rPr>
-        <w:t>={Proceedings of IEEE Virtual Reality Annual International Symposium},</w:t>
-      </w:r>
-    </w:p>
-    <w:p>
-      <w:pPr>
-        <w:tabs>
-          <w:tab w:val="left" w:pos="916"/>
-          <w:tab w:val="left" w:pos="1832"/>
-          <w:tab w:val="left" w:pos="2748"/>
-          <w:tab w:val="left" w:pos="3664"/>
-          <w:tab w:val="left" w:pos="4580"/>
-          <w:tab w:val="left" w:pos="5496"/>
-          <w:tab w:val="left" w:pos="6412"/>
-          <w:tab w:val="left" w:pos="7328"/>
-          <w:tab w:val="left" w:pos="8244"/>
-          <w:tab w:val="left" w:pos="9160"/>
-          <w:tab w:val="left" w:pos="10076"/>
-          <w:tab w:val="left" w:pos="10992"/>
-          <w:tab w:val="left" w:pos="11908"/>
-          <w:tab w:val="left" w:pos="12824"/>
-          <w:tab w:val="left" w:pos="13740"/>
-          <w:tab w:val="left" w:pos="14656"/>
-        </w:tabs>
-        <w:spacing w:after="0" w:line="240" w:lineRule="auto"/>
-        <w:rPr>
-          <w:rFonts w:ascii="Courier New" w:eastAsia="Times New Roman" w:hAnsi="Courier New" w:cs="Courier New"/>
-          <w:color w:val="000000"/>
-          <w:sz w:val="20"/>
-          <w:szCs w:val="20"/>
-          <w:lang w:eastAsia="en-GB"/>
-        </w:rPr>
-      </w:pPr>
-      <w:r>
-        <w:rPr>
-          <w:rFonts w:ascii="Courier New" w:eastAsia="Times New Roman" w:hAnsi="Courier New" w:cs="Courier New"/>
-          <w:color w:val="000000"/>
-          <w:sz w:val="20"/>
-          <w:szCs w:val="20"/>
-          <w:lang w:eastAsia="en-GB"/>
-        </w:rPr>
-        <w:t xml:space="preserve">  pages={246--255},</w:t>
-      </w:r>
-    </w:p>
-    <w:p>
-      <w:pPr>
-        <w:tabs>
-          <w:tab w:val="left" w:pos="916"/>
-          <w:tab w:val="left" w:pos="1832"/>
-          <w:tab w:val="left" w:pos="2748"/>
-          <w:tab w:val="left" w:pos="3664"/>
-          <w:tab w:val="left" w:pos="4580"/>
-          <w:tab w:val="left" w:pos="5496"/>
-          <w:tab w:val="left" w:pos="6412"/>
-          <w:tab w:val="left" w:pos="7328"/>
-          <w:tab w:val="left" w:pos="8244"/>
-          <w:tab w:val="left" w:pos="9160"/>
-          <w:tab w:val="left" w:pos="10076"/>
-          <w:tab w:val="left" w:pos="10992"/>
-          <w:tab w:val="left" w:pos="11908"/>
-          <w:tab w:val="left" w:pos="12824"/>
-          <w:tab w:val="left" w:pos="13740"/>
-          <w:tab w:val="left" w:pos="14656"/>
-        </w:tabs>
-        <w:spacing w:after="0" w:line="240" w:lineRule="auto"/>
-        <w:rPr>
-          <w:rFonts w:ascii="Courier New" w:eastAsia="Times New Roman" w:hAnsi="Courier New" w:cs="Courier New"/>
-          <w:color w:val="000000"/>
-          <w:sz w:val="20"/>
-          <w:szCs w:val="20"/>
-          <w:lang w:eastAsia="en-GB"/>
-        </w:rPr>
-      </w:pPr>
-      <w:r>
-        <w:rPr>
-          <w:rFonts w:ascii="Courier New" w:eastAsia="Times New Roman" w:hAnsi="Courier New" w:cs="Courier New"/>
-          <w:color w:val="000000"/>
-          <w:sz w:val="20"/>
-          <w:szCs w:val="20"/>
-          <w:lang w:eastAsia="en-GB"/>
-        </w:rPr>
-        <w:t xml:space="preserve">  year={1993},</w:t>
-      </w:r>
-    </w:p>
-    <w:p>
-      <w:pPr>
-        <w:tabs>
-          <w:tab w:val="left" w:pos="916"/>
-          <w:tab w:val="left" w:pos="1832"/>
-          <w:tab w:val="left" w:pos="2748"/>
-          <w:tab w:val="left" w:pos="3664"/>
-          <w:tab w:val="left" w:pos="4580"/>
-          <w:tab w:val="left" w:pos="5496"/>
-          <w:tab w:val="left" w:pos="6412"/>
-          <w:tab w:val="left" w:pos="7328"/>
-          <w:tab w:val="left" w:pos="8244"/>
-          <w:tab w:val="left" w:pos="9160"/>
-          <w:tab w:val="left" w:pos="10076"/>
-          <w:tab w:val="left" w:pos="10992"/>
-          <w:tab w:val="left" w:pos="11908"/>
-          <w:tab w:val="left" w:pos="12824"/>
-          <w:tab w:val="left" w:pos="13740"/>
-          <w:tab w:val="left" w:pos="14656"/>
-        </w:tabs>
-        <w:spacing w:after="0" w:line="240" w:lineRule="auto"/>
-        <w:rPr>
-          <w:rFonts w:ascii="Courier New" w:eastAsia="Times New Roman" w:hAnsi="Courier New" w:cs="Courier New"/>
-          <w:color w:val="000000"/>
-          <w:sz w:val="20"/>
-          <w:szCs w:val="20"/>
-          <w:lang w:eastAsia="en-GB"/>
-        </w:rPr>
-      </w:pPr>
-      <w:r>
-        <w:rPr>
-          <w:rFonts w:ascii="Courier New" w:eastAsia="Times New Roman" w:hAnsi="Courier New" w:cs="Courier New"/>
-          <w:color w:val="000000"/>
-          <w:sz w:val="20"/>
-          <w:szCs w:val="20"/>
-          <w:lang w:eastAsia="en-GB"/>
-        </w:rPr>
-        <w:t xml:space="preserve">  organization={IEEE}</w:t>
-      </w:r>
-    </w:p>
-    <w:p>
-      <w:pPr>
-        <w:tabs>
-          <w:tab w:val="left" w:pos="916"/>
-          <w:tab w:val="left" w:pos="1832"/>
-          <w:tab w:val="left" w:pos="2748"/>
-          <w:tab w:val="left" w:pos="3664"/>
-          <w:tab w:val="left" w:pos="4580"/>
-          <w:tab w:val="left" w:pos="5496"/>
-          <w:tab w:val="left" w:pos="6412"/>
-          <w:tab w:val="left" w:pos="7328"/>
-          <w:tab w:val="left" w:pos="8244"/>
-          <w:tab w:val="left" w:pos="9160"/>
-          <w:tab w:val="left" w:pos="10076"/>
-          <w:tab w:val="left" w:pos="10992"/>
-          <w:tab w:val="left" w:pos="11908"/>
-          <w:tab w:val="left" w:pos="12824"/>
-          <w:tab w:val="left" w:pos="13740"/>
-          <w:tab w:val="left" w:pos="14656"/>
-        </w:tabs>
-        <w:spacing w:after="0" w:line="240" w:lineRule="auto"/>
-        <w:rPr>
-          <w:rFonts w:ascii="Courier New" w:eastAsia="Times New Roman" w:hAnsi="Courier New" w:cs="Courier New"/>
-          <w:color w:val="000000"/>
-          <w:sz w:val="20"/>
-          <w:szCs w:val="20"/>
-          <w:lang w:eastAsia="en-GB"/>
-        </w:rPr>
-      </w:pPr>
-      <w:r>
-        <w:rPr>
-          <w:rFonts w:ascii="Courier New" w:eastAsia="Times New Roman" w:hAnsi="Courier New" w:cs="Courier New"/>
-          <w:color w:val="000000"/>
-          <w:sz w:val="20"/>
-          <w:szCs w:val="20"/>
-          <w:lang w:eastAsia="en-GB"/>
-        </w:rPr>
-        <w:t>}</w:t>
-      </w:r>
-    </w:p>
     <w:p/>
     <w:p>
+      <w:r>
+        <w:t>Extensions for future work:</w:t>
+      </w:r>
+    </w:p>
+    <w:p>
+      <w:pPr>
+        <w:pStyle w:val="Listenabsatz"/>
+        <w:numPr>
+          <w:ilvl w:val="0"/>
+          <w:numId w:val="1"/>
+        </w:numPr>
+      </w:pPr>
+      <w:r>
+        <w:t>Enable the language for other devices (add device tags)</w:t>
+      </w:r>
+    </w:p>
+    <w:p>
+      <w:pPr>
+        <w:pStyle w:val="Listenabsatz"/>
+        <w:numPr>
+          <w:ilvl w:val="0"/>
+          <w:numId w:val="1"/>
+        </w:numPr>
+      </w:pPr>
+      <w:r>
+        <w:t>Create GUI for xml generation</w:t>
+      </w:r>
       <w:bookmarkStart w:id="0" w:name="_GoBack"/>
       <w:bookmarkEnd w:id="0"/>
     </w:p>
+    <w:p/>
+    <w:p/>
     <w:sectPr>
-      <w:headerReference w:type="default" r:id="rId6"/>
+      <w:headerReference w:type="default" r:id="rId7"/>
       <w:pgSz w:w="11906" w:h="16838"/>
       <w:pgMar w:top="1440" w:right="1440" w:bottom="1440" w:left="1440" w:header="708" w:footer="708" w:gutter="0"/>
       <w:cols w:space="708"/>
@@ -563,6 +204,126 @@
     </w:pPr>
   </w:p>
 </w:hdr>
+</file>
+
+<file path=word/numbering.xml><?xml version="1.0" encoding="utf-8"?>
+<w:numbering xmlns:wpc="http://schemas.microsoft.com/office/word/2010/wordprocessingCanvas" xmlns:cx="http://schemas.microsoft.com/office/drawing/2014/chartex" xmlns:cx1="http://schemas.microsoft.com/office/drawing/2015/9/8/chartex" xmlns:cx2="http://schemas.microsoft.com/office/drawing/2015/10/21/chartex" xmlns:cx3="http://schemas.microsoft.com/office/drawing/2016/5/9/chartex" xmlns:cx4="http://schemas.microsoft.com/office/drawing/2016/5/10/chartex" xmlns:cx5="http://schemas.microsoft.com/office/drawing/2016/5/11/chartex" xmlns:cx6="http://schemas.microsoft.com/office/drawing/2016/5/12/chartex" xmlns:cx7="http://schemas.microsoft.com/office/drawing/2016/5/13/chartex" xmlns:cx8="http://schemas.microsoft.com/office/drawing/2016/5/14/chartex" xmlns:mc="http://schemas.openxmlformats.org/markup-compatibility/2006" xmlns:aink="http://schemas.microsoft.com/office/drawing/2016/ink" xmlns:am3d="http://schemas.microsoft.com/office/drawing/2017/model3d" xmlns:o="urn:schemas-microsoft-com:office:office" xmlns:r="http://schemas.openxmlformats.org/officeDocument/2006/relationships" xmlns:m="http://schemas.openxmlformats.org/officeDocument/2006/math" xmlns:v="urn:schemas-microsoft-com:vml" xmlns:wp14="http://schemas.microsoft.com/office/word/2010/wordprocessingDrawing" xmlns:wp="http://schemas.openxmlformats.org/drawingml/2006/wordprocessingDrawing" xmlns:w10="urn:schemas-microsoft-com:office:word" xmlns:w="http://schemas.openxmlformats.org/wordprocessingml/2006/main" xmlns:w14="http://schemas.microsoft.com/office/word/2010/wordml" xmlns:w15="http://schemas.microsoft.com/office/word/2012/wordml" xmlns:w16cid="http://schemas.microsoft.com/office/word/2016/wordml/cid" xmlns:w16se="http://schemas.microsoft.com/office/word/2015/wordml/symex" xmlns:wpg="http://schemas.microsoft.com/office/word/2010/wordprocessingGroup" xmlns:wpi="http://schemas.microsoft.com/office/word/2010/wordprocessingInk" xmlns:wne="http://schemas.microsoft.com/office/word/2006/wordml" xmlns:wps="http://schemas.microsoft.com/office/word/2010/wordprocessingShape" mc:Ignorable="w14 w15 w16se w16cid wp14">
+  <w:abstractNum w:abstractNumId="0" w15:restartNumberingAfterBreak="0">
+    <w:nsid w:val="4C923F38"/>
+    <w:multiLevelType w:val="hybridMultilevel"/>
+    <w:tmpl w:val="D5223B68"/>
+    <w:lvl w:ilvl="0" w:tplc="790643EA">
+      <w:numFmt w:val="bullet"/>
+      <w:lvlText w:val="-"/>
+      <w:lvlJc w:val="left"/>
+      <w:pPr>
+        <w:ind w:left="720" w:hanging="360"/>
+      </w:pPr>
+      <w:rPr>
+        <w:rFonts w:ascii="Calibri" w:eastAsiaTheme="minorHAnsi" w:hAnsi="Calibri" w:cs="Calibri" w:hint="default"/>
+      </w:rPr>
+    </w:lvl>
+    <w:lvl w:ilvl="1" w:tplc="08090003" w:tentative="1">
+      <w:start w:val="1"/>
+      <w:numFmt w:val="bullet"/>
+      <w:lvlText w:val="o"/>
+      <w:lvlJc w:val="left"/>
+      <w:pPr>
+        <w:ind w:left="1440" w:hanging="360"/>
+      </w:pPr>
+      <w:rPr>
+        <w:rFonts w:ascii="Courier New" w:hAnsi="Courier New" w:cs="Courier New" w:hint="default"/>
+      </w:rPr>
+    </w:lvl>
+    <w:lvl w:ilvl="2" w:tplc="08090005" w:tentative="1">
+      <w:start w:val="1"/>
+      <w:numFmt w:val="bullet"/>
+      <w:lvlText w:val=""/>
+      <w:lvlJc w:val="left"/>
+      <w:pPr>
+        <w:ind w:left="2160" w:hanging="360"/>
+      </w:pPr>
+      <w:rPr>
+        <w:rFonts w:ascii="Wingdings" w:hAnsi="Wingdings" w:hint="default"/>
+      </w:rPr>
+    </w:lvl>
+    <w:lvl w:ilvl="3" w:tplc="08090001" w:tentative="1">
+      <w:start w:val="1"/>
+      <w:numFmt w:val="bullet"/>
+      <w:lvlText w:val=""/>
+      <w:lvlJc w:val="left"/>
+      <w:pPr>
+        <w:ind w:left="2880" w:hanging="360"/>
+      </w:pPr>
+      <w:rPr>
+        <w:rFonts w:ascii="Symbol" w:hAnsi="Symbol" w:hint="default"/>
+      </w:rPr>
+    </w:lvl>
+    <w:lvl w:ilvl="4" w:tplc="08090003" w:tentative="1">
+      <w:start w:val="1"/>
+      <w:numFmt w:val="bullet"/>
+      <w:lvlText w:val="o"/>
+      <w:lvlJc w:val="left"/>
+      <w:pPr>
+        <w:ind w:left="3600" w:hanging="360"/>
+      </w:pPr>
+      <w:rPr>
+        <w:rFonts w:ascii="Courier New" w:hAnsi="Courier New" w:cs="Courier New" w:hint="default"/>
+      </w:rPr>
+    </w:lvl>
+    <w:lvl w:ilvl="5" w:tplc="08090005" w:tentative="1">
+      <w:start w:val="1"/>
+      <w:numFmt w:val="bullet"/>
+      <w:lvlText w:val=""/>
+      <w:lvlJc w:val="left"/>
+      <w:pPr>
+        <w:ind w:left="4320" w:hanging="360"/>
+      </w:pPr>
+      <w:rPr>
+        <w:rFonts w:ascii="Wingdings" w:hAnsi="Wingdings" w:hint="default"/>
+      </w:rPr>
+    </w:lvl>
+    <w:lvl w:ilvl="6" w:tplc="08090001" w:tentative="1">
+      <w:start w:val="1"/>
+      <w:numFmt w:val="bullet"/>
+      <w:lvlText w:val=""/>
+      <w:lvlJc w:val="left"/>
+      <w:pPr>
+        <w:ind w:left="5040" w:hanging="360"/>
+      </w:pPr>
+      <w:rPr>
+        <w:rFonts w:ascii="Symbol" w:hAnsi="Symbol" w:hint="default"/>
+      </w:rPr>
+    </w:lvl>
+    <w:lvl w:ilvl="7" w:tplc="08090003" w:tentative="1">
+      <w:start w:val="1"/>
+      <w:numFmt w:val="bullet"/>
+      <w:lvlText w:val="o"/>
+      <w:lvlJc w:val="left"/>
+      <w:pPr>
+        <w:ind w:left="5760" w:hanging="360"/>
+      </w:pPr>
+      <w:rPr>
+        <w:rFonts w:ascii="Courier New" w:hAnsi="Courier New" w:cs="Courier New" w:hint="default"/>
+      </w:rPr>
+    </w:lvl>
+    <w:lvl w:ilvl="8" w:tplc="08090005" w:tentative="1">
+      <w:start w:val="1"/>
+      <w:numFmt w:val="bullet"/>
+      <w:lvlText w:val=""/>
+      <w:lvlJc w:val="left"/>
+      <w:pPr>
+        <w:ind w:left="6480" w:hanging="360"/>
+      </w:pPr>
+      <w:rPr>
+        <w:rFonts w:ascii="Wingdings" w:hAnsi="Wingdings" w:hint="default"/>
+      </w:rPr>
+    </w:lvl>
+  </w:abstractNum>
+  <w:num w:numId="1">
+    <w:abstractNumId w:val="0"/>
+  </w:num>
+</w:numbering>
 </file>
 
 <file path=word/styles.xml><?xml version="1.0" encoding="utf-8"?>
@@ -1084,6 +845,17 @@
       <w:lang w:eastAsia="en-GB"/>
     </w:rPr>
   </w:style>
+  <w:style w:type="paragraph" w:styleId="Listenabsatz">
+    <w:name w:val="List Paragraph"/>
+    <w:basedOn w:val="Standard"/>
+    <w:uiPriority w:val="34"/>
+    <w:qFormat/>
+    <w:rsid w:val="004053C4"/>
+    <w:pPr>
+      <w:ind w:left="720"/>
+      <w:contextualSpacing/>
+    </w:pPr>
+  </w:style>
 </w:styles>
 </file>
 

</xml_diff>